<commit_message>
Actualización documento con sección de introducción a Laravel Dusk.
</commit_message>
<xml_diff>
--- a/aadocumento/Laravel-DUSK-GUI-Unit-testing.docx
+++ b/aadocumento/Laravel-DUSK-GUI-Unit-testing.docx
@@ -4874,17 +4874,7 @@
           <w:noProof/>
           <w:lang w:eastAsia="es-CO"/>
         </w:rPr>
-        <w:t>Tecnologías/herra</w:t>
-      </w:r>
-      <w:bookmarkStart w:id="1" w:name="_GoBack"/>
-      <w:bookmarkEnd w:id="1"/>
-      <w:r>
-        <w:rPr>
-          <w:rFonts w:ascii="Times New Roman" w:hAnsi="Times New Roman" w:cs="Times New Roman"/>
-          <w:noProof/>
-          <w:lang w:eastAsia="es-CO"/>
-        </w:rPr>
-        <w:t>mientas utilizadas.</w:t>
+        <w:t>Tecnologías/herramientas utilizadas.</w:t>
       </w:r>
       <w:r>
         <w:rPr>
@@ -5054,7 +5044,7 @@
           <w:szCs w:val="24"/>
         </w:rPr>
       </w:pPr>
-      <w:bookmarkStart w:id="2" w:name="_Toc522949845"/>
+      <w:bookmarkStart w:id="1" w:name="_Toc522949845"/>
       <w:r>
         <w:rPr>
           <w:rFonts w:ascii="Times New Roman" w:hAnsi="Times New Roman" w:cs="Times New Roman"/>
@@ -5072,7 +5062,7 @@
         </w:rPr>
         <w:t>, PROPÓSITO DEL TRABAJO</w:t>
       </w:r>
-      <w:bookmarkEnd w:id="2"/>
+      <w:bookmarkEnd w:id="1"/>
     </w:p>
     <w:p>
       <w:pPr>
@@ -5542,7 +5532,7 @@
           <w:szCs w:val="24"/>
         </w:rPr>
       </w:pPr>
-      <w:bookmarkStart w:id="3" w:name="_Toc522949846"/>
+      <w:bookmarkStart w:id="2" w:name="_Toc522949846"/>
       <w:r>
         <w:rPr>
           <w:rFonts w:ascii="Times New Roman" w:hAnsi="Times New Roman" w:cs="Times New Roman"/>
@@ -5552,7 +5542,7 @@
         <w:lastRenderedPageBreak/>
         <w:t>TECNOLOGÍAS/HERRAMIENTAS TÉCNICAS UTILIZADAS</w:t>
       </w:r>
-      <w:bookmarkEnd w:id="3"/>
+      <w:bookmarkEnd w:id="2"/>
     </w:p>
     <w:tbl>
       <w:tblPr>
@@ -6190,7 +6180,7 @@
           <w:szCs w:val="24"/>
         </w:rPr>
       </w:pPr>
-      <w:bookmarkStart w:id="4" w:name="_Toc522568818"/>
+      <w:bookmarkStart w:id="3" w:name="_Toc522568818"/>
       <w:r>
         <w:rPr>
           <w:rFonts w:ascii="Times New Roman" w:hAnsi="Times New Roman" w:cs="Times New Roman"/>
@@ -6254,7 +6244,7 @@
         </w:rPr>
         <w:t>.</w:t>
       </w:r>
-      <w:bookmarkEnd w:id="4"/>
+      <w:bookmarkEnd w:id="3"/>
     </w:p>
     <w:p>
       <w:pPr>
@@ -6291,7 +6281,7 @@
           <w:szCs w:val="24"/>
         </w:rPr>
       </w:pPr>
-      <w:bookmarkStart w:id="5" w:name="_Toc522949847"/>
+      <w:bookmarkStart w:id="4" w:name="_Toc522949847"/>
       <w:r>
         <w:rPr>
           <w:rFonts w:ascii="Times New Roman" w:hAnsi="Times New Roman" w:cs="Times New Roman"/>
@@ -6309,7 +6299,7 @@
         </w:rPr>
         <w:t xml:space="preserve"> LARAVEL DUSK</w:t>
       </w:r>
-      <w:bookmarkEnd w:id="5"/>
+      <w:bookmarkEnd w:id="4"/>
     </w:p>
     <w:p>
       <w:pPr>
@@ -9005,6 +8995,64 @@
         </w:rPr>
         <w:t>.</w:t>
       </w:r>
+    </w:p>
+    <w:p>
+      <w:pPr>
+        <w:suppressAutoHyphens w:val="0"/>
+        <w:spacing w:after="0" w:line="240" w:lineRule="auto"/>
+        <w:jc w:val="both"/>
+        <w:rPr>
+          <w:rFonts w:ascii="Times New Roman" w:hAnsi="Times New Roman" w:cs="Times New Roman"/>
+          <w:sz w:val="24"/>
+          <w:szCs w:val="24"/>
+        </w:rPr>
+      </w:pPr>
+    </w:p>
+    <w:p>
+      <w:pPr>
+        <w:suppressAutoHyphens w:val="0"/>
+        <w:spacing w:after="0" w:line="240" w:lineRule="auto"/>
+        <w:jc w:val="both"/>
+        <w:rPr>
+          <w:rFonts w:ascii="Times New Roman" w:hAnsi="Times New Roman" w:cs="Times New Roman"/>
+          <w:sz w:val="24"/>
+          <w:szCs w:val="24"/>
+        </w:rPr>
+      </w:pPr>
+      <w:r>
+        <w:rPr>
+          <w:rFonts w:ascii="Times New Roman" w:hAnsi="Times New Roman" w:cs="Times New Roman"/>
+          <w:sz w:val="24"/>
+          <w:szCs w:val="24"/>
+        </w:rPr>
+        <w:t>En el proyecto realizado a continuación</w:t>
+      </w:r>
+      <w:r>
+        <w:rPr>
+          <w:rFonts w:ascii="Times New Roman" w:hAnsi="Times New Roman" w:cs="Times New Roman"/>
+          <w:sz w:val="24"/>
+          <w:szCs w:val="24"/>
+        </w:rPr>
+        <w:t xml:space="preserve"> se muestra</w:t>
+      </w:r>
+      <w:r>
+        <w:rPr>
+          <w:rFonts w:ascii="Times New Roman" w:hAnsi="Times New Roman" w:cs="Times New Roman"/>
+          <w:sz w:val="24"/>
+          <w:szCs w:val="24"/>
+        </w:rPr>
+        <w:t xml:space="preserve"> con mayor detalle</w:t>
+      </w:r>
+      <w:bookmarkStart w:id="5" w:name="_GoBack"/>
+      <w:bookmarkEnd w:id="5"/>
+      <w:r>
+        <w:rPr>
+          <w:rFonts w:ascii="Times New Roman" w:hAnsi="Times New Roman" w:cs="Times New Roman"/>
+          <w:sz w:val="24"/>
+          <w:szCs w:val="24"/>
+        </w:rPr>
+        <w:t xml:space="preserve"> el uso del objeto $browser para realizar pruebas unitarias automatizadas de la GUI.</w:t>
+      </w:r>
       <w:r>
         <w:rPr>
           <w:rFonts w:ascii="Times New Roman" w:hAnsi="Times New Roman" w:cs="Times New Roman"/>
@@ -26331,7 +26379,7 @@
 </file>
 
 <file path=customXml/itemProps1.xml><?xml version="1.0" encoding="utf-8"?>
-<ds:datastoreItem xmlns:ds="http://schemas.openxmlformats.org/officeDocument/2006/customXml" ds:itemID="{20F6A080-60FE-4F8D-9982-51841CF2464C}">
+<ds:datastoreItem xmlns:ds="http://schemas.openxmlformats.org/officeDocument/2006/customXml" ds:itemID="{200095B8-F09F-4FED-9D83-3546544362AC}">
   <ds:schemaRefs>
     <ds:schemaRef ds:uri="http://schemas.openxmlformats.org/officeDocument/2006/bibliography"/>
   </ds:schemaRefs>

</xml_diff>

<commit_message>
Actualización documento con referencia a documentación oficial de Laravel Dusk
</commit_message>
<xml_diff>
--- a/aadocumento/Laravel-DUSK-GUI-Unit-testing.docx
+++ b/aadocumento/Laravel-DUSK-GUI-Unit-testing.docx
@@ -6353,7 +6353,23 @@
           <w:sz w:val="24"/>
           <w:szCs w:val="24"/>
         </w:rPr>
-        <w:t xml:space="preserve"> que permite automatizar las pruebas del comportamiento de las aplicaciones en un navegador web. Esto ofrece la posibilidad probar la interactividad de los usuarios finales con la GUI (</w:t>
+        <w:t xml:space="preserve"> que permite automatizar las pruebas del comportamiento de las aplicaciones en un navegador web. Esto ofrece la posibilidad</w:t>
+      </w:r>
+      <w:r>
+        <w:rPr>
+          <w:rFonts w:ascii="Times New Roman" w:hAnsi="Times New Roman" w:cs="Times New Roman"/>
+          <w:sz w:val="24"/>
+          <w:szCs w:val="24"/>
+        </w:rPr>
+        <w:t xml:space="preserve"> de</w:t>
+      </w:r>
+      <w:r>
+        <w:rPr>
+          <w:rFonts w:ascii="Times New Roman" w:hAnsi="Times New Roman" w:cs="Times New Roman"/>
+          <w:sz w:val="24"/>
+          <w:szCs w:val="24"/>
+        </w:rPr>
+        <w:t xml:space="preserve"> probar la interactividad de los usuarios finales con la GUI (</w:t>
       </w:r>
       <w:proofErr w:type="spellStart"/>
       <w:r>
@@ -6449,7 +6465,23 @@
           <w:sz w:val="24"/>
           <w:szCs w:val="24"/>
         </w:rPr>
-        <w:t xml:space="preserve"> provee un API y un modelo de objetos para realizar pruebas sobre una instancia de un navegador web. El objeto principal para codificar las pruebas se denomina “$browser” y corresponde a una instancia de navegador que ejecuta Laravel </w:t>
+        <w:t xml:space="preserve"> provee un API y un modelo de objetos para realizar pruebas sobre una instancia de un navegador web. El objeto principal para codificar las pruebas se denomina “$browser” y corresponde a </w:t>
+      </w:r>
+      <w:r>
+        <w:rPr>
+          <w:rFonts w:ascii="Times New Roman" w:hAnsi="Times New Roman" w:cs="Times New Roman"/>
+          <w:sz w:val="24"/>
+          <w:szCs w:val="24"/>
+        </w:rPr>
+        <w:t>la</w:t>
+      </w:r>
+      <w:r>
+        <w:rPr>
+          <w:rFonts w:ascii="Times New Roman" w:hAnsi="Times New Roman" w:cs="Times New Roman"/>
+          <w:sz w:val="24"/>
+          <w:szCs w:val="24"/>
+        </w:rPr>
+        <w:t xml:space="preserve"> instancia de navegador que ejecuta Laravel </w:t>
       </w:r>
       <w:proofErr w:type="spellStart"/>
       <w:r>
@@ -6467,7 +6499,23 @@
           <w:sz w:val="24"/>
           <w:szCs w:val="24"/>
         </w:rPr>
-        <w:t xml:space="preserve"> para probar la interactividad con el usuario final. El objeto $browser permite interactuar con los elementos de la GUI:</w:t>
+        <w:t xml:space="preserve"> para probar la interactividad con el usuario final. El objeto $browser permite interactuar con los elementos de la GUI</w:t>
+      </w:r>
+      <w:r>
+        <w:rPr>
+          <w:rFonts w:ascii="Times New Roman" w:hAnsi="Times New Roman" w:cs="Times New Roman"/>
+          <w:sz w:val="24"/>
+          <w:szCs w:val="24"/>
+        </w:rPr>
+        <w:t xml:space="preserve"> (formularios, campos de texto, botones… etc.)</w:t>
+      </w:r>
+      <w:r>
+        <w:rPr>
+          <w:rFonts w:ascii="Times New Roman" w:hAnsi="Times New Roman" w:cs="Times New Roman"/>
+          <w:sz w:val="24"/>
+          <w:szCs w:val="24"/>
+        </w:rPr>
+        <w:t>:</w:t>
       </w:r>
     </w:p>
     <w:p>
@@ -8216,6 +8264,7 @@
           <w:sz w:val="24"/>
           <w:szCs w:val="24"/>
         </w:rPr>
+        <w:lastRenderedPageBreak/>
         <w:t xml:space="preserve">Finalmente, en la línea </w:t>
       </w:r>
       <w:r>
@@ -8294,7 +8343,6 @@
           <w:sz w:val="24"/>
           <w:szCs w:val="24"/>
         </w:rPr>
-        <w:lastRenderedPageBreak/>
         <w:t>El objeto $browser también dispone del método</w:t>
       </w:r>
       <w:r>
@@ -9025,23 +9073,16 @@
           <w:sz w:val="24"/>
           <w:szCs w:val="24"/>
         </w:rPr>
-        <w:t>En el proyecto realizado a continuación</w:t>
-      </w:r>
-      <w:r>
-        <w:rPr>
-          <w:rFonts w:ascii="Times New Roman" w:hAnsi="Times New Roman" w:cs="Times New Roman"/>
-          <w:sz w:val="24"/>
-          <w:szCs w:val="24"/>
-        </w:rPr>
-        <w:t xml:space="preserve"> se muestra</w:t>
-      </w:r>
-      <w:r>
-        <w:rPr>
-          <w:rFonts w:ascii="Times New Roman" w:hAnsi="Times New Roman" w:cs="Times New Roman"/>
-          <w:sz w:val="24"/>
-          <w:szCs w:val="24"/>
-        </w:rPr>
-        <w:t xml:space="preserve"> con mayor detalle</w:t>
+        <w:t xml:space="preserve">Se puede profundizar en el API de Laravel </w:t>
+      </w:r>
+      <w:proofErr w:type="spellStart"/>
+      <w:r>
+        <w:rPr>
+          <w:rFonts w:ascii="Times New Roman" w:hAnsi="Times New Roman" w:cs="Times New Roman"/>
+          <w:sz w:val="24"/>
+          <w:szCs w:val="24"/>
+        </w:rPr>
+        <w:t>D</w:t>
       </w:r>
       <w:bookmarkStart w:id="5" w:name="_GoBack"/>
       <w:bookmarkEnd w:id="5"/>
@@ -9051,8 +9092,124 @@
           <w:sz w:val="24"/>
           <w:szCs w:val="24"/>
         </w:rPr>
+        <w:t>usk</w:t>
+      </w:r>
+      <w:proofErr w:type="spellEnd"/>
+      <w:r>
+        <w:rPr>
+          <w:rFonts w:ascii="Times New Roman" w:hAnsi="Times New Roman" w:cs="Times New Roman"/>
+          <w:sz w:val="24"/>
+          <w:szCs w:val="24"/>
+        </w:rPr>
+        <w:t xml:space="preserve"> en el siguiente link:</w:t>
+      </w:r>
+      <w:r>
+        <w:rPr>
+          <w:rFonts w:ascii="Times New Roman" w:hAnsi="Times New Roman" w:cs="Times New Roman"/>
+          <w:sz w:val="24"/>
+          <w:szCs w:val="24"/>
+        </w:rPr>
+        <w:t xml:space="preserve"> </w:t>
+      </w:r>
+      <w:hyperlink r:id="rId14" w:history="1">
+        <w:r>
+          <w:rPr>
+            <w:rStyle w:val="Hyperlink"/>
+            <w:rFonts w:ascii="Times New Roman" w:hAnsi="Times New Roman" w:cs="Times New Roman"/>
+            <w:sz w:val="24"/>
+            <w:szCs w:val="24"/>
+          </w:rPr>
+          <w:t>https://laravel.com/docs/5.6/dusk</w:t>
+        </w:r>
+      </w:hyperlink>
+      <w:r>
+        <w:rPr>
+          <w:rFonts w:ascii="Times New Roman" w:hAnsi="Times New Roman" w:cs="Times New Roman"/>
+          <w:sz w:val="24"/>
+          <w:szCs w:val="24"/>
+        </w:rPr>
+        <w:t>.</w:t>
+      </w:r>
+    </w:p>
+    <w:p>
+      <w:pPr>
+        <w:suppressAutoHyphens w:val="0"/>
+        <w:spacing w:after="0" w:line="240" w:lineRule="auto"/>
+        <w:jc w:val="both"/>
+        <w:rPr>
+          <w:rFonts w:ascii="Times New Roman" w:hAnsi="Times New Roman" w:cs="Times New Roman"/>
+          <w:sz w:val="24"/>
+          <w:szCs w:val="24"/>
+        </w:rPr>
+      </w:pPr>
+    </w:p>
+    <w:p>
+      <w:pPr>
+        <w:suppressAutoHyphens w:val="0"/>
+        <w:spacing w:after="0" w:line="240" w:lineRule="auto"/>
+        <w:jc w:val="both"/>
+        <w:rPr>
+          <w:rFonts w:ascii="Times New Roman" w:hAnsi="Times New Roman" w:cs="Times New Roman"/>
+          <w:sz w:val="24"/>
+          <w:szCs w:val="24"/>
+        </w:rPr>
+      </w:pPr>
+      <w:r>
+        <w:rPr>
+          <w:rFonts w:ascii="Times New Roman" w:hAnsi="Times New Roman" w:cs="Times New Roman"/>
+          <w:sz w:val="24"/>
+          <w:szCs w:val="24"/>
+        </w:rPr>
+        <w:t>En el proyecto realizado a continuación</w:t>
+      </w:r>
+      <w:r>
+        <w:rPr>
+          <w:rFonts w:ascii="Times New Roman" w:hAnsi="Times New Roman" w:cs="Times New Roman"/>
+          <w:sz w:val="24"/>
+          <w:szCs w:val="24"/>
+        </w:rPr>
+        <w:t xml:space="preserve"> se muestra</w:t>
+      </w:r>
+      <w:r>
+        <w:rPr>
+          <w:rFonts w:ascii="Times New Roman" w:hAnsi="Times New Roman" w:cs="Times New Roman"/>
+          <w:sz w:val="24"/>
+          <w:szCs w:val="24"/>
+        </w:rPr>
+        <w:t xml:space="preserve"> con mayor detalle</w:t>
+      </w:r>
+      <w:r>
+        <w:rPr>
+          <w:rFonts w:ascii="Times New Roman" w:hAnsi="Times New Roman" w:cs="Times New Roman"/>
+          <w:sz w:val="24"/>
+          <w:szCs w:val="24"/>
+        </w:rPr>
         <w:t xml:space="preserve"> el uso del objeto $browser para realizar pruebas unitarias automatizadas de la GUI.</w:t>
       </w:r>
+    </w:p>
+    <w:p>
+      <w:pPr>
+        <w:suppressAutoHyphens w:val="0"/>
+        <w:spacing w:after="0" w:line="240" w:lineRule="auto"/>
+        <w:jc w:val="both"/>
+        <w:rPr>
+          <w:rFonts w:ascii="Times New Roman" w:hAnsi="Times New Roman" w:cs="Times New Roman"/>
+          <w:sz w:val="24"/>
+          <w:szCs w:val="24"/>
+        </w:rPr>
+      </w:pPr>
+    </w:p>
+    <w:p>
+      <w:pPr>
+        <w:suppressAutoHyphens w:val="0"/>
+        <w:spacing w:after="0" w:line="240" w:lineRule="auto"/>
+        <w:jc w:val="both"/>
+        <w:rPr>
+          <w:rFonts w:ascii="Times New Roman" w:hAnsi="Times New Roman" w:cs="Times New Roman"/>
+          <w:sz w:val="24"/>
+          <w:szCs w:val="24"/>
+        </w:rPr>
+      </w:pPr>
       <w:r>
         <w:rPr>
           <w:rFonts w:ascii="Times New Roman" w:hAnsi="Times New Roman" w:cs="Times New Roman"/>
@@ -10307,7 +10464,7 @@
                     <pic:cNvPicPr/>
                   </pic:nvPicPr>
                   <pic:blipFill>
-                    <a:blip r:embed="rId14"/>
+                    <a:blip r:embed="rId15"/>
                     <a:stretch>
                       <a:fillRect/>
                     </a:stretch>
@@ -10490,7 +10647,7 @@
                     <pic:cNvPicPr/>
                   </pic:nvPicPr>
                   <pic:blipFill>
-                    <a:blip r:embed="rId15"/>
+                    <a:blip r:embed="rId16"/>
                     <a:stretch>
                       <a:fillRect/>
                     </a:stretch>
@@ -10769,7 +10926,7 @@
         </w:rPr>
         <w:t xml:space="preserve">, se utilizó la guía de instalación oficial: </w:t>
       </w:r>
-      <w:hyperlink r:id="rId16" w:history="1">
+      <w:hyperlink r:id="rId17" w:history="1">
         <w:r>
           <w:rPr>
             <w:rStyle w:val="Hyperlink"/>
@@ -10880,7 +11037,7 @@
                     <pic:cNvPicPr/>
                   </pic:nvPicPr>
                   <pic:blipFill>
-                    <a:blip r:embed="rId17"/>
+                    <a:blip r:embed="rId18"/>
                     <a:stretch>
                       <a:fillRect/>
                     </a:stretch>
@@ -11024,7 +11181,7 @@
                     </pic:cNvPicPr>
                   </pic:nvPicPr>
                   <pic:blipFill>
-                    <a:blip r:embed="rId18" cstate="print">
+                    <a:blip r:embed="rId19" cstate="print">
                       <a:extLst>
                         <a:ext uri="{28A0092B-C50C-407E-A947-70E740481C1C}">
                           <a14:useLocalDpi xmlns:a14="http://schemas.microsoft.com/office/drawing/2010/main" val="0"/>
@@ -11234,7 +11391,7 @@
                     </pic:cNvPicPr>
                   </pic:nvPicPr>
                   <pic:blipFill>
-                    <a:blip r:embed="rId19" cstate="print">
+                    <a:blip r:embed="rId20" cstate="print">
                       <a:extLst>
                         <a:ext uri="{28A0092B-C50C-407E-A947-70E740481C1C}">
                           <a14:useLocalDpi xmlns:a14="http://schemas.microsoft.com/office/drawing/2010/main" val="0"/>
@@ -11481,7 +11638,7 @@
                     <pic:cNvPicPr/>
                   </pic:nvPicPr>
                   <pic:blipFill>
-                    <a:blip r:embed="rId20"/>
+                    <a:blip r:embed="rId21"/>
                     <a:stretch>
                       <a:fillRect/>
                     </a:stretch>
@@ -11612,7 +11769,7 @@
         </w:rPr>
         <w:t xml:space="preserve">Al navegar a </w:t>
       </w:r>
-      <w:hyperlink r:id="rId21" w:history="1">
+      <w:hyperlink r:id="rId22" w:history="1">
         <w:r>
           <w:rPr>
             <w:rStyle w:val="Hyperlink"/>
@@ -11662,7 +11819,7 @@
                     <pic:cNvPicPr/>
                   </pic:nvPicPr>
                   <pic:blipFill>
-                    <a:blip r:embed="rId22"/>
+                    <a:blip r:embed="rId23"/>
                     <a:stretch>
                       <a:fillRect/>
                     </a:stretch>
@@ -11859,7 +12016,7 @@
         </w:rPr>
         <w:t xml:space="preserve">, se siguió la documentación disponible en: </w:t>
       </w:r>
-      <w:hyperlink r:id="rId23" w:history="1">
+      <w:hyperlink r:id="rId24" w:history="1">
         <w:r>
           <w:rPr>
             <w:rStyle w:val="Hyperlink"/>
@@ -12013,7 +12170,7 @@
                     </pic:cNvPicPr>
                   </pic:nvPicPr>
                   <pic:blipFill>
-                    <a:blip r:embed="rId24" cstate="print">
+                    <a:blip r:embed="rId25" cstate="print">
                       <a:extLst>
                         <a:ext uri="{28A0092B-C50C-407E-A947-70E740481C1C}">
                           <a14:useLocalDpi xmlns:a14="http://schemas.microsoft.com/office/drawing/2010/main" val="0"/>
@@ -12351,7 +12508,7 @@
                     </pic:cNvPicPr>
                   </pic:nvPicPr>
                   <pic:blipFill>
-                    <a:blip r:embed="rId25" cstate="print">
+                    <a:blip r:embed="rId26" cstate="print">
                       <a:extLst>
                         <a:ext uri="{28A0092B-C50C-407E-A947-70E740481C1C}">
                           <a14:useLocalDpi xmlns:a14="http://schemas.microsoft.com/office/drawing/2010/main" val="0"/>
@@ -12672,7 +12829,7 @@
                     <pic:cNvPicPr/>
                   </pic:nvPicPr>
                   <pic:blipFill>
-                    <a:blip r:embed="rId22"/>
+                    <a:blip r:embed="rId23"/>
                     <a:stretch>
                       <a:fillRect/>
                     </a:stretch>
@@ -12870,7 +13027,7 @@
                     </pic:cNvPicPr>
                   </pic:nvPicPr>
                   <pic:blipFill>
-                    <a:blip r:embed="rId26">
+                    <a:blip r:embed="rId27">
                       <a:extLst>
                         <a:ext uri="{28A0092B-C50C-407E-A947-70E740481C1C}">
                           <a14:useLocalDpi xmlns:a14="http://schemas.microsoft.com/office/drawing/2010/main" val="0"/>
@@ -13186,7 +13343,7 @@
                     </pic:cNvPicPr>
                   </pic:nvPicPr>
                   <pic:blipFill>
-                    <a:blip r:embed="rId27">
+                    <a:blip r:embed="rId28">
                       <a:extLst>
                         <a:ext uri="{28A0092B-C50C-407E-A947-70E740481C1C}">
                           <a14:useLocalDpi xmlns:a14="http://schemas.microsoft.com/office/drawing/2010/main" val="0"/>
@@ -13496,7 +13653,7 @@
                     </pic:cNvPicPr>
                   </pic:nvPicPr>
                   <pic:blipFill>
-                    <a:blip r:embed="rId28">
+                    <a:blip r:embed="rId29">
                       <a:extLst>
                         <a:ext uri="{28A0092B-C50C-407E-A947-70E740481C1C}">
                           <a14:useLocalDpi xmlns:a14="http://schemas.microsoft.com/office/drawing/2010/main" val="0"/>
@@ -13767,7 +13924,7 @@
                     </pic:cNvPicPr>
                   </pic:nvPicPr>
                   <pic:blipFill>
-                    <a:blip r:embed="rId29">
+                    <a:blip r:embed="rId30">
                       <a:extLst>
                         <a:ext uri="{28A0092B-C50C-407E-A947-70E740481C1C}">
                           <a14:useLocalDpi xmlns:a14="http://schemas.microsoft.com/office/drawing/2010/main" val="0"/>
@@ -14006,7 +14163,7 @@
                     </pic:cNvPicPr>
                   </pic:nvPicPr>
                   <pic:blipFill>
-                    <a:blip r:embed="rId30">
+                    <a:blip r:embed="rId31">
                       <a:extLst>
                         <a:ext uri="{28A0092B-C50C-407E-A947-70E740481C1C}">
                           <a14:useLocalDpi xmlns:a14="http://schemas.microsoft.com/office/drawing/2010/main" val="0"/>
@@ -14372,7 +14529,7 @@
                     </pic:cNvPicPr>
                   </pic:nvPicPr>
                   <pic:blipFill>
-                    <a:blip r:embed="rId31">
+                    <a:blip r:embed="rId32">
                       <a:extLst>
                         <a:ext uri="{28A0092B-C50C-407E-A947-70E740481C1C}">
                           <a14:useLocalDpi xmlns:a14="http://schemas.microsoft.com/office/drawing/2010/main" val="0"/>
@@ -14652,7 +14809,7 @@
                     <pic:cNvPicPr/>
                   </pic:nvPicPr>
                   <pic:blipFill>
-                    <a:blip r:embed="rId32"/>
+                    <a:blip r:embed="rId33"/>
                     <a:stretch>
                       <a:fillRect/>
                     </a:stretch>
@@ -14950,7 +15107,7 @@
                     </pic:cNvPicPr>
                   </pic:nvPicPr>
                   <pic:blipFill>
-                    <a:blip r:embed="rId33">
+                    <a:blip r:embed="rId34">
                       <a:extLst>
                         <a:ext uri="{28A0092B-C50C-407E-A947-70E740481C1C}">
                           <a14:useLocalDpi xmlns:a14="http://schemas.microsoft.com/office/drawing/2010/main" val="0"/>
@@ -15229,7 +15386,7 @@
                     </pic:cNvPicPr>
                   </pic:nvPicPr>
                   <pic:blipFill>
-                    <a:blip r:embed="rId34">
+                    <a:blip r:embed="rId35">
                       <a:extLst>
                         <a:ext uri="{28A0092B-C50C-407E-A947-70E740481C1C}">
                           <a14:useLocalDpi xmlns:a14="http://schemas.microsoft.com/office/drawing/2010/main" val="0"/>
@@ -15556,7 +15713,7 @@
                     </pic:cNvPicPr>
                   </pic:nvPicPr>
                   <pic:blipFill>
-                    <a:blip r:embed="rId35">
+                    <a:blip r:embed="rId36">
                       <a:extLst>
                         <a:ext uri="{28A0092B-C50C-407E-A947-70E740481C1C}">
                           <a14:useLocalDpi xmlns:a14="http://schemas.microsoft.com/office/drawing/2010/main" val="0"/>
@@ -15842,7 +15999,7 @@
                     </pic:cNvPicPr>
                   </pic:nvPicPr>
                   <pic:blipFill>
-                    <a:blip r:embed="rId36">
+                    <a:blip r:embed="rId37">
                       <a:extLst>
                         <a:ext uri="{28A0092B-C50C-407E-A947-70E740481C1C}">
                           <a14:useLocalDpi xmlns:a14="http://schemas.microsoft.com/office/drawing/2010/main" val="0"/>
@@ -16055,7 +16212,7 @@
                     </pic:cNvPicPr>
                   </pic:nvPicPr>
                   <pic:blipFill>
-                    <a:blip r:embed="rId37">
+                    <a:blip r:embed="rId38">
                       <a:extLst>
                         <a:ext uri="{28A0092B-C50C-407E-A947-70E740481C1C}">
                           <a14:useLocalDpi xmlns:a14="http://schemas.microsoft.com/office/drawing/2010/main" val="0"/>
@@ -16276,7 +16433,7 @@
                     </pic:cNvPicPr>
                   </pic:nvPicPr>
                   <pic:blipFill>
-                    <a:blip r:embed="rId38">
+                    <a:blip r:embed="rId39">
                       <a:extLst>
                         <a:ext uri="{28A0092B-C50C-407E-A947-70E740481C1C}">
                           <a14:useLocalDpi xmlns:a14="http://schemas.microsoft.com/office/drawing/2010/main" val="0"/>
@@ -16508,7 +16665,7 @@
                     </pic:cNvPicPr>
                   </pic:nvPicPr>
                   <pic:blipFill>
-                    <a:blip r:embed="rId39">
+                    <a:blip r:embed="rId40">
                       <a:extLst>
                         <a:ext uri="{28A0092B-C50C-407E-A947-70E740481C1C}">
                           <a14:useLocalDpi xmlns:a14="http://schemas.microsoft.com/office/drawing/2010/main" val="0"/>
@@ -16793,7 +16950,7 @@
                     </pic:cNvPicPr>
                   </pic:nvPicPr>
                   <pic:blipFill>
-                    <a:blip r:embed="rId40">
+                    <a:blip r:embed="rId41">
                       <a:extLst>
                         <a:ext uri="{28A0092B-C50C-407E-A947-70E740481C1C}">
                           <a14:useLocalDpi xmlns:a14="http://schemas.microsoft.com/office/drawing/2010/main" val="0"/>
@@ -17020,7 +17177,7 @@
                     </pic:cNvPicPr>
                   </pic:nvPicPr>
                   <pic:blipFill>
-                    <a:blip r:embed="rId41">
+                    <a:blip r:embed="rId42">
                       <a:extLst>
                         <a:ext uri="{28A0092B-C50C-407E-A947-70E740481C1C}">
                           <a14:useLocalDpi xmlns:a14="http://schemas.microsoft.com/office/drawing/2010/main" val="0"/>
@@ -17259,7 +17416,7 @@
                     </pic:cNvPicPr>
                   </pic:nvPicPr>
                   <pic:blipFill>
-                    <a:blip r:embed="rId42" cstate="print">
+                    <a:blip r:embed="rId43" cstate="print">
                       <a:extLst>
                         <a:ext uri="{28A0092B-C50C-407E-A947-70E740481C1C}">
                           <a14:useLocalDpi xmlns:a14="http://schemas.microsoft.com/office/drawing/2010/main" val="0"/>
@@ -17493,7 +17650,7 @@
                     </pic:cNvPicPr>
                   </pic:nvPicPr>
                   <pic:blipFill>
-                    <a:blip r:embed="rId43">
+                    <a:blip r:embed="rId44">
                       <a:extLst>
                         <a:ext uri="{28A0092B-C50C-407E-A947-70E740481C1C}">
                           <a14:useLocalDpi xmlns:a14="http://schemas.microsoft.com/office/drawing/2010/main" val="0"/>
@@ -17716,7 +17873,7 @@
                     </pic:cNvPicPr>
                   </pic:nvPicPr>
                   <pic:blipFill>
-                    <a:blip r:embed="rId44">
+                    <a:blip r:embed="rId45">
                       <a:extLst>
                         <a:ext uri="{28A0092B-C50C-407E-A947-70E740481C1C}">
                           <a14:useLocalDpi xmlns:a14="http://schemas.microsoft.com/office/drawing/2010/main" val="0"/>
@@ -17931,7 +18088,7 @@
                     </pic:cNvPicPr>
                   </pic:nvPicPr>
                   <pic:blipFill>
-                    <a:blip r:embed="rId45">
+                    <a:blip r:embed="rId46">
                       <a:extLst>
                         <a:ext uri="{28A0092B-C50C-407E-A947-70E740481C1C}">
                           <a14:useLocalDpi xmlns:a14="http://schemas.microsoft.com/office/drawing/2010/main" val="0"/>
@@ -18232,7 +18389,7 @@
         </w:rPr>
         <w:t xml:space="preserve">de </w:t>
       </w:r>
-      <w:hyperlink r:id="rId46" w:history="1">
+      <w:hyperlink r:id="rId47" w:history="1">
         <w:r>
           <w:rPr>
             <w:rStyle w:val="Hyperlink"/>
@@ -18413,7 +18570,7 @@
         </w:rPr>
         <w:t xml:space="preserve"> </w:t>
       </w:r>
-      <w:hyperlink r:id="rId47" w:history="1">
+      <w:hyperlink r:id="rId48" w:history="1">
         <w:r>
           <w:rPr>
             <w:rStyle w:val="Hyperlink"/>
@@ -18503,7 +18660,7 @@
         </w:rPr>
         <w:t xml:space="preserve">Recuperado de </w:t>
       </w:r>
-      <w:hyperlink r:id="rId48" w:history="1">
+      <w:hyperlink r:id="rId49" w:history="1">
         <w:r>
           <w:rPr>
             <w:rStyle w:val="Hyperlink"/>
@@ -18597,7 +18754,7 @@
         </w:rPr>
         <w:t xml:space="preserve"> </w:t>
       </w:r>
-      <w:hyperlink r:id="rId49" w:history="1">
+      <w:hyperlink r:id="rId50" w:history="1">
         <w:r>
           <w:rPr>
             <w:rStyle w:val="Hyperlink"/>
@@ -18740,7 +18897,7 @@
         </w:rPr>
         <w:t xml:space="preserve"> de proyecto Laravel matrícula: </w:t>
       </w:r>
-      <w:hyperlink r:id="rId50" w:history="1">
+      <w:hyperlink r:id="rId51" w:history="1">
         <w:r>
           <w:rPr>
             <w:rStyle w:val="Hyperlink"/>
@@ -18814,7 +18971,7 @@
       </w:pPr>
     </w:p>
     <w:sectPr>
-      <w:footerReference w:type="default" r:id="rId51"/>
+      <w:footerReference w:type="default" r:id="rId52"/>
       <w:pgSz w:w="12240" w:h="15840"/>
       <w:pgMar w:top="1440" w:right="1080" w:bottom="1440" w:left="1080" w:header="0" w:footer="706" w:gutter="0"/>
       <w:cols w:space="720"/>
@@ -26379,7 +26536,7 @@
 </file>
 
 <file path=customXml/itemProps1.xml><?xml version="1.0" encoding="utf-8"?>
-<ds:datastoreItem xmlns:ds="http://schemas.openxmlformats.org/officeDocument/2006/customXml" ds:itemID="{200095B8-F09F-4FED-9D83-3546544362AC}">
+<ds:datastoreItem xmlns:ds="http://schemas.openxmlformats.org/officeDocument/2006/customXml" ds:itemID="{1D78AA1F-7E35-446B-95C6-0EA1FBC880CD}">
   <ds:schemaRefs>
     <ds:schemaRef ds:uri="http://schemas.openxmlformats.org/officeDocument/2006/bibliography"/>
   </ds:schemaRefs>

</xml_diff>